<commit_message>
Updated instructions for HW4 and added samples puzzles
</commit_message>
<xml_diff>
--- a/hw4/HW4.docx
+++ b/hw4/HW4.docx
@@ -298,20 +298,70 @@
         <w:spacing w:before="240"/>
       </w:pPr>
       <w:r>
-        <w:t xml:space="preserve">The solver may have a Graphical User Interface, but doesn’t need to.  </w:t>
-      </w:r>
-      <w:r>
-        <w:t>The UI</w:t>
-      </w:r>
-      <w:r>
-        <w:t xml:space="preserve"> </w:t>
-      </w:r>
-      <w:r>
-        <w:t>could just the command line arguments and a console</w:t>
-      </w:r>
-      <w:r>
-        <w:t>.</w:t>
-      </w:r>
+        <w:t>You program should be able to handle the following command line arguments</w:t>
+      </w:r>
+    </w:p>
+    <w:p>
+      <w:pPr>
+        <w:pStyle w:val="ListParagraph"/>
+        <w:spacing w:before="240"/>
+        <w:ind w:left="792"/>
+      </w:pPr>
+    </w:p>
+    <w:p>
+      <w:pPr>
+        <w:pStyle w:val="ListParagraph"/>
+        <w:spacing w:before="240"/>
+        <w:ind w:left="3600" w:hanging="2160"/>
+      </w:pPr>
+      <w:r>
+        <w:t>-h</w:t>
+      </w:r>
+      <w:r>
+        <w:tab/>
+        <w:t>displays a help message about the valid command line arguments</w:t>
+      </w:r>
+    </w:p>
+    <w:p>
+      <w:pPr>
+        <w:pStyle w:val="ListParagraph"/>
+        <w:spacing w:before="240"/>
+        <w:ind w:left="3600" w:hanging="2160"/>
+      </w:pPr>
+      <w:r>
+        <w:t>&lt;input file name&gt;</w:t>
+      </w:r>
+      <w:r>
+        <w:tab/>
+        <w:t>reads puzzle from the specified input file and writes the output to the console (or displays it in a GUI)</w:t>
+      </w:r>
+    </w:p>
+    <w:p>
+      <w:pPr>
+        <w:pStyle w:val="ListParagraph"/>
+        <w:spacing w:before="240"/>
+        <w:ind w:left="3600" w:hanging="2160"/>
+      </w:pPr>
+      <w:r>
+        <w:t>&lt;input file name&gt; &lt;output file name&gt;</w:t>
+      </w:r>
+      <w:r>
+        <w:br/>
+        <w:t xml:space="preserve">reads puzzle </w:t>
+      </w:r>
+      <w:r>
+        <w:t xml:space="preserve">from the specified input file and writes the output </w:t>
+      </w:r>
+      <w:r>
+        <w:t>the specify output file</w:t>
+      </w:r>
+    </w:p>
+    <w:p>
+      <w:pPr>
+        <w:pStyle w:val="ListParagraph"/>
+        <w:spacing w:before="240"/>
+        <w:ind w:left="3600" w:hanging="2160"/>
+      </w:pPr>
     </w:p>
     <w:p>
       <w:pPr>
@@ -323,25 +373,54 @@
         <w:spacing w:before="240"/>
       </w:pPr>
       <w:r>
-        <w:t>T</w:t>
-      </w:r>
-      <w:r>
-        <w:t>he only re</w:t>
-      </w:r>
-      <w:r>
-        <w:t>quire inputs are the name of a single</w:t>
-      </w:r>
-      <w:r>
-        <w:t xml:space="preserve"> input file </w:t>
-      </w:r>
-      <w:r>
-        <w:t>and</w:t>
+        <w:t xml:space="preserve">[Optional]: </w:t>
+      </w:r>
+      <w:r>
+        <w:t xml:space="preserve">The solver may have a </w:t>
+      </w:r>
+      <w:r>
+        <w:t>GUI.  Even if there is an GUI, it needs to except command line arguments.</w:t>
+      </w:r>
+    </w:p>
+    <w:p>
+      <w:pPr>
+        <w:pStyle w:val="ListParagraph"/>
+        <w:numPr>
+          <w:ilvl w:val="1"/>
+          <w:numId w:val="25"/>
+        </w:numPr>
+        <w:spacing w:before="240"/>
+      </w:pPr>
+      <w:r>
+        <w:t xml:space="preserve">[Optional]: </w:t>
+      </w:r>
+      <w:r>
+        <w:t xml:space="preserve">You may choose to allow a whole directory </w:t>
+      </w:r>
+      <w:r>
+        <w:t>to be specified instead of single</w:t>
+      </w:r>
+      <w:r>
+        <w:t xml:space="preserve"> input files</w:t>
+      </w:r>
+    </w:p>
+    <w:p>
+      <w:pPr>
+        <w:pStyle w:val="ListParagraph"/>
+        <w:numPr>
+          <w:ilvl w:val="1"/>
+          <w:numId w:val="25"/>
+        </w:numPr>
+        <w:spacing w:before="240"/>
+      </w:pPr>
+      <w:r>
+        <w:t>[Optional]: You may</w:t>
       </w:r>
       <w:r>
         <w:t xml:space="preserve"> </w:t>
       </w:r>
       <w:r>
-        <w:t>single output file.  You may choose to allow a whole directory of input files to be specified, with the output files going to a different directory.</w:t>
+        <w:t>an output directory to be specified instead of a single file.</w:t>
       </w:r>
     </w:p>
     <w:p>
@@ -354,6 +433,7 @@
         <w:spacing w:before="240"/>
       </w:pPr>
       <w:r>
+        <w:lastRenderedPageBreak/>
         <w:t xml:space="preserve">The solver must be able to </w:t>
       </w:r>
       <w:r>
@@ -395,7 +475,10 @@
         <w:t xml:space="preserve"> be able to be able to solve all solvable puzzles</w:t>
       </w:r>
       <w:r>
-        <w:t xml:space="preserve"> and detected</w:t>
+        <w:t>, as well as</w:t>
+      </w:r>
+      <w:r>
+        <w:t xml:space="preserve"> detected</w:t>
       </w:r>
       <w:r>
         <w:t xml:space="preserve"> </w:t>
@@ -447,497 +530,10 @@
           <w:numId w:val="25"/>
         </w:numPr>
         <w:spacing w:before="240"/>
-        <w:rPr>
-          <w:rFonts w:cs="Courier New"/>
-        </w:rPr>
-      </w:pPr>
-      <w:r>
-        <w:t xml:space="preserve">The </w:t>
-      </w:r>
-      <w:r>
-        <w:t>input file will be a text file containing the grid size</w:t>
-      </w:r>
-      <w:r>
-        <w:t>,</w:t>
-      </w:r>
-      <w:r>
-        <w:t xml:space="preserve"> </w:t>
-      </w:r>
-      <w:r>
-        <w:rPr>
-          <w:i/>
-        </w:rPr>
-        <w:t>n</w:t>
-      </w:r>
-      <w:r>
-        <w:t>,</w:t>
-      </w:r>
-      <w:r>
-        <w:t xml:space="preserve"> on the first row,</w:t>
-      </w:r>
-      <w:r>
-        <w:t xml:space="preserve"> followed by</w:t>
-      </w:r>
-      <w:r>
-        <w:t xml:space="preserve"> row containing the </w:t>
-      </w:r>
-      <w:r>
-        <w:rPr>
-          <w:i/>
-        </w:rPr>
-        <w:t>n</w:t>
-      </w:r>
-      <w:r>
-        <w:t xml:space="preserve"> </w:t>
-      </w:r>
-      <w:r>
-        <w:t xml:space="preserve">different </w:t>
-      </w:r>
-      <w:r>
-        <w:t>symbols</w:t>
-      </w:r>
-      <w:r>
-        <w:t xml:space="preserve"> that will be used in</w:t>
-      </w:r>
-      <w:r>
-        <w:t xml:space="preserve"> the puzzle.  </w:t>
-      </w:r>
-      <w:r>
-        <w:t>E</w:t>
-      </w:r>
-      <w:r>
-        <w:t xml:space="preserve">ach symbol must eventually </w:t>
-      </w:r>
-      <w:r>
-        <w:lastRenderedPageBreak/>
-        <w:t xml:space="preserve">appear in </w:t>
-      </w:r>
-      <w:r>
-        <w:t>every row, column, or block.  Lines</w:t>
-      </w:r>
-      <w:r>
-        <w:t xml:space="preserve"> 3 to n+2 represent </w:t>
-      </w:r>
-      <w:r>
-        <w:t xml:space="preserve">the </w:t>
-      </w:r>
-      <w:r>
-        <w:rPr>
-          <w:i/>
-        </w:rPr>
-        <w:t>n</w:t>
-      </w:r>
-      <w:r>
-        <w:t xml:space="preserve"> rows </w:t>
-      </w:r>
-      <w:r>
-        <w:t xml:space="preserve">the puzzle, and each should contain </w:t>
-      </w:r>
-      <w:r>
-        <w:t>n symbols or dashes</w:t>
-      </w:r>
-      <w:r>
-        <w:t>.  The dashes represent the places</w:t>
-      </w:r>
-      <w:r>
-        <w:t xml:space="preserve"> (i.e., cells)</w:t>
-      </w:r>
-      <w:r>
-        <w:t xml:space="preserve"> where the solver needs to figure out</w:t>
-      </w:r>
-      <w:r>
-        <w:t xml:space="preserve"> which symbol bellows there</w:t>
-      </w:r>
-      <w:r>
-        <w:t xml:space="preserve">. </w:t>
-      </w:r>
-      <w:r>
-        <w:t>Here are some examples</w:t>
-      </w:r>
-      <w:r>
-        <w:t>:</w:t>
-      </w:r>
-    </w:p>
-    <w:p>
-      <w:pPr>
-        <w:pStyle w:val="ListParagraph"/>
-        <w:ind w:left="360"/>
-        <w:rPr>
-          <w:rFonts w:ascii="Courier New" w:hAnsi="Courier New" w:cs="Courier New"/>
-        </w:rPr>
-      </w:pPr>
-      <w:r>
-        <w:br/>
-      </w:r>
-      <w:r>
-        <w:rPr>
-          <w:rFonts w:ascii="Courier New" w:hAnsi="Courier New" w:cs="Courier New"/>
-        </w:rPr>
-        <w:t>4</w:t>
-      </w:r>
-    </w:p>
-    <w:p>
-      <w:pPr>
-        <w:pStyle w:val="ListParagraph"/>
-        <w:ind w:left="360"/>
-        <w:rPr>
-          <w:rFonts w:ascii="Courier New" w:hAnsi="Courier New" w:cs="Courier New"/>
-        </w:rPr>
-      </w:pPr>
-      <w:r>
-        <w:rPr>
-          <w:rFonts w:ascii="Courier New" w:hAnsi="Courier New" w:cs="Courier New"/>
-        </w:rPr>
-        <w:t>1 2 3 4</w:t>
-      </w:r>
-    </w:p>
-    <w:p>
-      <w:pPr>
-        <w:pStyle w:val="ListParagraph"/>
-        <w:ind w:left="360"/>
-        <w:rPr>
-          <w:rFonts w:ascii="Courier New" w:hAnsi="Courier New" w:cs="Courier New"/>
-        </w:rPr>
-      </w:pPr>
-      <w:r>
-        <w:rPr>
-          <w:rFonts w:ascii="Courier New" w:hAnsi="Courier New" w:cs="Courier New"/>
-        </w:rPr>
-        <w:t>4 2 - 1</w:t>
-      </w:r>
-    </w:p>
-    <w:p>
-      <w:pPr>
-        <w:pStyle w:val="ListParagraph"/>
-        <w:ind w:left="360"/>
-        <w:rPr>
-          <w:rFonts w:ascii="Courier New" w:hAnsi="Courier New" w:cs="Courier New"/>
-        </w:rPr>
-      </w:pPr>
-      <w:r>
-        <w:rPr>
-          <w:rFonts w:ascii="Courier New" w:hAnsi="Courier New" w:cs="Courier New"/>
-        </w:rPr>
-        <w:t>- - - 2</w:t>
-      </w:r>
-    </w:p>
-    <w:p>
-      <w:pPr>
-        <w:pStyle w:val="ListParagraph"/>
-        <w:ind w:left="360"/>
-        <w:rPr>
-          <w:rFonts w:ascii="Courier New" w:hAnsi="Courier New" w:cs="Courier New"/>
-        </w:rPr>
-      </w:pPr>
-      <w:r>
-        <w:rPr>
-          <w:rFonts w:ascii="Courier New" w:hAnsi="Courier New" w:cs="Courier New"/>
-        </w:rPr>
-        <w:t>3 - 2 -</w:t>
-      </w:r>
-    </w:p>
-    <w:p>
-      <w:pPr>
-        <w:pStyle w:val="ListParagraph"/>
-        <w:ind w:left="360"/>
-        <w:rPr>
-          <w:rFonts w:ascii="Courier New" w:hAnsi="Courier New" w:cs="Courier New"/>
-        </w:rPr>
-      </w:pPr>
-      <w:r>
-        <w:rPr>
-          <w:rFonts w:ascii="Courier New" w:hAnsi="Courier New" w:cs="Courier New"/>
-        </w:rPr>
-        <w:t>- 4 - 3</w:t>
-      </w:r>
-    </w:p>
-    <w:p>
-      <w:pPr>
-        <w:pStyle w:val="ListParagraph"/>
-        <w:ind w:left="360"/>
-        <w:rPr>
-          <w:rFonts w:ascii="Courier New" w:hAnsi="Courier New" w:cs="Courier New"/>
-        </w:rPr>
-      </w:pPr>
-    </w:p>
-    <w:p>
-      <w:pPr>
-        <w:pStyle w:val="ListParagraph"/>
-        <w:ind w:left="360"/>
-        <w:rPr>
-          <w:rFonts w:ascii="Courier New" w:hAnsi="Courier New" w:cs="Courier New"/>
-        </w:rPr>
-      </w:pPr>
-      <w:r>
-        <w:rPr>
-          <w:rFonts w:ascii="Courier New" w:hAnsi="Courier New" w:cs="Courier New"/>
-        </w:rPr>
-        <w:t>16</w:t>
-      </w:r>
-    </w:p>
-    <w:p>
-      <w:pPr>
-        <w:pStyle w:val="ListParagraph"/>
-        <w:ind w:left="360"/>
-        <w:rPr>
-          <w:rFonts w:ascii="Courier New" w:hAnsi="Courier New" w:cs="Courier New"/>
-        </w:rPr>
-      </w:pPr>
-      <w:r>
-        <w:rPr>
-          <w:rFonts w:ascii="Courier New" w:hAnsi="Courier New" w:cs="Courier New"/>
-        </w:rPr>
-        <w:t>1 2 3 4 5 6 7 8 9 A B C D E F G</w:t>
-      </w:r>
-    </w:p>
-    <w:p>
-      <w:pPr>
-        <w:pStyle w:val="ListParagraph"/>
-        <w:ind w:left="360"/>
-        <w:rPr>
-          <w:rFonts w:ascii="Courier New" w:hAnsi="Courier New" w:cs="Courier New"/>
-        </w:rPr>
-      </w:pPr>
-      <w:r>
-        <w:rPr>
-          <w:rFonts w:ascii="Courier New" w:hAnsi="Courier New" w:cs="Courier New"/>
-        </w:rPr>
-        <w:t>4 9 - 1 3 6 7 - 8 - - - - D - -</w:t>
-      </w:r>
-    </w:p>
-    <w:p>
-      <w:pPr>
-        <w:pStyle w:val="ListParagraph"/>
-        <w:ind w:left="360"/>
-        <w:rPr>
-          <w:rFonts w:ascii="Courier New" w:hAnsi="Courier New" w:cs="Courier New"/>
-        </w:rPr>
-      </w:pPr>
-      <w:r>
-        <w:rPr>
-          <w:rFonts w:ascii="Courier New" w:hAnsi="Courier New" w:cs="Courier New"/>
-        </w:rPr>
-        <w:t>- 6 3 5 - - - 9 - - A - - - - -</w:t>
-      </w:r>
-    </w:p>
-    <w:p>
-      <w:pPr>
-        <w:pStyle w:val="ListParagraph"/>
-        <w:ind w:left="360"/>
-        <w:rPr>
-          <w:rFonts w:ascii="Courier New" w:hAnsi="Courier New" w:cs="Courier New"/>
-        </w:rPr>
-      </w:pPr>
-      <w:r>
-        <w:rPr>
-          <w:rFonts w:ascii="Courier New" w:hAnsi="Courier New" w:cs="Courier New"/>
-        </w:rPr>
-        <w:t>5 - - - 2 9 3 6 4 - - - B - - -</w:t>
-      </w:r>
-    </w:p>
-    <w:p>
-      <w:pPr>
-        <w:pStyle w:val="ListParagraph"/>
-        <w:ind w:left="360"/>
-        <w:rPr>
-          <w:rFonts w:ascii="Courier New" w:hAnsi="Courier New" w:cs="Courier New"/>
-        </w:rPr>
-      </w:pPr>
-      <w:r>
-        <w:rPr>
-          <w:rFonts w:ascii="Courier New" w:hAnsi="Courier New" w:cs="Courier New"/>
-        </w:rPr>
-        <w:t>- 2 - 3 1 - - 4 - - - - - - - -</w:t>
-      </w:r>
-    </w:p>
-    <w:p>
-      <w:pPr>
-        <w:pStyle w:val="ListParagraph"/>
-        <w:ind w:left="360"/>
-        <w:rPr>
-          <w:rFonts w:ascii="Courier New" w:hAnsi="Courier New" w:cs="Courier New"/>
-        </w:rPr>
-      </w:pPr>
-      <w:r>
-        <w:rPr>
-          <w:rFonts w:ascii="Courier New" w:hAnsi="Courier New" w:cs="Courier New"/>
-        </w:rPr>
-        <w:t>- 7 4 - - - 2 1 - - - F - - - -</w:t>
-      </w:r>
-    </w:p>
-    <w:p>
-      <w:pPr>
-        <w:pStyle w:val="ListParagraph"/>
-        <w:ind w:left="360"/>
-        <w:rPr>
-          <w:rFonts w:ascii="Courier New" w:hAnsi="Courier New" w:cs="Courier New"/>
-        </w:rPr>
-      </w:pPr>
-      <w:r>
-        <w:rPr>
-          <w:rFonts w:ascii="Courier New" w:hAnsi="Courier New" w:cs="Courier New"/>
-        </w:rPr>
-        <w:t>- - 1 - 6 4 - 8 - - - - - - 2 -</w:t>
-      </w:r>
-    </w:p>
-    <w:p>
-      <w:pPr>
-        <w:pStyle w:val="ListParagraph"/>
-        <w:ind w:left="360"/>
-        <w:rPr>
-          <w:rFonts w:ascii="Courier New" w:hAnsi="Courier New" w:cs="Courier New"/>
-        </w:rPr>
-      </w:pPr>
-      <w:r>
-        <w:rPr>
-          <w:rFonts w:ascii="Courier New" w:hAnsi="Courier New" w:cs="Courier New"/>
-        </w:rPr>
-        <w:t>1 8 6 9 - - - 2 5 - - - - - - -</w:t>
-      </w:r>
-    </w:p>
-    <w:p>
-      <w:pPr>
-        <w:pStyle w:val="ListParagraph"/>
-        <w:ind w:left="360"/>
-        <w:rPr>
-          <w:rFonts w:ascii="Courier New" w:hAnsi="Courier New" w:cs="Courier New"/>
-        </w:rPr>
-      </w:pPr>
-      <w:r>
-        <w:rPr>
-          <w:rFonts w:ascii="Courier New" w:hAnsi="Courier New" w:cs="Courier New"/>
-        </w:rPr>
-        <w:t>- 4 - - 5 1 8 3 - D - - 2 - - -</w:t>
-      </w:r>
-    </w:p>
-    <w:p>
-      <w:pPr>
-        <w:pStyle w:val="ListParagraph"/>
-        <w:ind w:left="360"/>
-        <w:rPr>
-          <w:rFonts w:ascii="Courier New" w:hAnsi="Courier New" w:cs="Courier New"/>
-        </w:rPr>
-      </w:pPr>
-      <w:r>
-        <w:rPr>
-          <w:rFonts w:ascii="Courier New" w:hAnsi="Courier New" w:cs="Courier New"/>
-        </w:rPr>
-        <w:t>3 - 9 4 8 - - 7 - - - - - - - -</w:t>
-      </w:r>
-    </w:p>
-    <w:p>
-      <w:pPr>
-        <w:pStyle w:val="ListParagraph"/>
-        <w:ind w:left="360"/>
-        <w:rPr>
-          <w:rFonts w:ascii="Courier New" w:hAnsi="Courier New" w:cs="Courier New"/>
-        </w:rPr>
-      </w:pPr>
-      <w:r>
-        <w:rPr>
-          <w:rFonts w:ascii="Courier New" w:hAnsi="Courier New" w:cs="Courier New"/>
-        </w:rPr>
-        <w:t>4 9 - 1 3 6 7 - 8 - - - - D - -</w:t>
-      </w:r>
-    </w:p>
-    <w:p>
-      <w:pPr>
-        <w:pStyle w:val="ListParagraph"/>
-        <w:ind w:left="360"/>
-        <w:rPr>
-          <w:rFonts w:ascii="Courier New" w:hAnsi="Courier New" w:cs="Courier New"/>
-        </w:rPr>
-      </w:pPr>
-      <w:r>
-        <w:rPr>
-          <w:rFonts w:ascii="Courier New" w:hAnsi="Courier New" w:cs="Courier New"/>
-        </w:rPr>
-        <w:t>- 6 3 5 - - - 9 - - A - - - - -</w:t>
-      </w:r>
-    </w:p>
-    <w:p>
-      <w:pPr>
-        <w:pStyle w:val="ListParagraph"/>
-        <w:ind w:left="360"/>
-        <w:rPr>
-          <w:rFonts w:ascii="Courier New" w:hAnsi="Courier New" w:cs="Courier New"/>
-        </w:rPr>
-      </w:pPr>
-      <w:r>
-        <w:rPr>
-          <w:rFonts w:ascii="Courier New" w:hAnsi="Courier New" w:cs="Courier New"/>
-        </w:rPr>
-        <w:t>5 - - - 2 9 3 6 4 - - - B - - -</w:t>
-      </w:r>
-    </w:p>
-    <w:p>
-      <w:pPr>
-        <w:pStyle w:val="ListParagraph"/>
-        <w:ind w:left="360"/>
-        <w:rPr>
-          <w:rFonts w:ascii="Courier New" w:hAnsi="Courier New" w:cs="Courier New"/>
-        </w:rPr>
-      </w:pPr>
-      <w:r>
-        <w:rPr>
-          <w:rFonts w:ascii="Courier New" w:hAnsi="Courier New" w:cs="Courier New"/>
-        </w:rPr>
-        <w:t>- 2 - 3 1 - - 4 - - - - - - - -</w:t>
-      </w:r>
-    </w:p>
-    <w:p>
-      <w:pPr>
-        <w:pStyle w:val="ListParagraph"/>
-        <w:ind w:left="360"/>
-        <w:rPr>
-          <w:rFonts w:ascii="Courier New" w:hAnsi="Courier New" w:cs="Courier New"/>
-        </w:rPr>
-      </w:pPr>
-      <w:r>
-        <w:rPr>
-          <w:rFonts w:ascii="Courier New" w:hAnsi="Courier New" w:cs="Courier New"/>
-        </w:rPr>
-        <w:t>- 7 4 - - - 2 1 - - - F - - - -</w:t>
-      </w:r>
-    </w:p>
-    <w:p>
-      <w:pPr>
-        <w:pStyle w:val="ListParagraph"/>
-        <w:ind w:left="360"/>
-        <w:rPr>
-          <w:rFonts w:ascii="Courier New" w:hAnsi="Courier New" w:cs="Courier New"/>
-        </w:rPr>
-      </w:pPr>
-      <w:r>
-        <w:rPr>
-          <w:rFonts w:ascii="Courier New" w:hAnsi="Courier New" w:cs="Courier New"/>
-        </w:rPr>
-        <w:t>- - 1 - 6 4 - 8 - - - - - - 2 -</w:t>
-      </w:r>
-    </w:p>
-    <w:p>
-      <w:pPr>
-        <w:pStyle w:val="ListParagraph"/>
-        <w:ind w:left="360"/>
-        <w:rPr>
-          <w:rFonts w:ascii="Courier New" w:hAnsi="Courier New" w:cs="Courier New"/>
-        </w:rPr>
-      </w:pPr>
-      <w:r>
-        <w:rPr>
-          <w:rFonts w:ascii="Courier New" w:hAnsi="Courier New" w:cs="Courier New"/>
-        </w:rPr>
-        <w:t>1 8 6 9 - - - 2 5 - - - - - - -</w:t>
-      </w:r>
-    </w:p>
-    <w:p>
-      <w:pPr>
-        <w:pStyle w:val="ListParagraph"/>
-        <w:ind w:left="360"/>
-        <w:rPr>
-          <w:rFonts w:cs="Courier New"/>
-        </w:rPr>
-      </w:pPr>
+      </w:pPr>
+      <w:r>
+        <w:t>Your solver should keep track of which techniques it uses to solve a puzzle, how much time it spends in doing each technique, and how much time takes to solve the whole puzzle.</w:t>
+      </w:r>
     </w:p>
     <w:p>
       <w:pPr>
@@ -947,6 +543,502 @@
           <w:numId w:val="25"/>
         </w:numPr>
         <w:spacing w:before="240"/>
+        <w:rPr>
+          <w:rFonts w:cs="Courier New"/>
+        </w:rPr>
+      </w:pPr>
+      <w:r>
+        <w:t xml:space="preserve">The </w:t>
+      </w:r>
+      <w:r>
+        <w:t>input file will be a text file containing the grid size</w:t>
+      </w:r>
+      <w:r>
+        <w:t>,</w:t>
+      </w:r>
+      <w:r>
+        <w:t xml:space="preserve"> </w:t>
+      </w:r>
+      <w:r>
+        <w:rPr>
+          <w:i/>
+        </w:rPr>
+        <w:t>n</w:t>
+      </w:r>
+      <w:r>
+        <w:t>,</w:t>
+      </w:r>
+      <w:r>
+        <w:t xml:space="preserve"> on the first row,</w:t>
+      </w:r>
+      <w:r>
+        <w:t xml:space="preserve"> followed by</w:t>
+      </w:r>
+      <w:r>
+        <w:t xml:space="preserve"> row containing the </w:t>
+      </w:r>
+      <w:r>
+        <w:rPr>
+          <w:i/>
+        </w:rPr>
+        <w:t>n</w:t>
+      </w:r>
+      <w:r>
+        <w:t xml:space="preserve"> </w:t>
+      </w:r>
+      <w:r>
+        <w:t xml:space="preserve">different </w:t>
+      </w:r>
+      <w:r>
+        <w:t>symbols</w:t>
+      </w:r>
+      <w:r>
+        <w:t xml:space="preserve"> that will be used in</w:t>
+      </w:r>
+      <w:r>
+        <w:t xml:space="preserve"> the puzzle.  </w:t>
+      </w:r>
+      <w:r>
+        <w:t>E</w:t>
+      </w:r>
+      <w:r>
+        <w:t xml:space="preserve">ach symbol must eventually appear in </w:t>
+      </w:r>
+      <w:r>
+        <w:t>every row, column, or block.  Lines</w:t>
+      </w:r>
+      <w:r>
+        <w:t xml:space="preserve"> 3 to n+2 represent </w:t>
+      </w:r>
+      <w:r>
+        <w:t xml:space="preserve">the </w:t>
+      </w:r>
+      <w:r>
+        <w:rPr>
+          <w:i/>
+        </w:rPr>
+        <w:t>n</w:t>
+      </w:r>
+      <w:r>
+        <w:t xml:space="preserve"> rows </w:t>
+      </w:r>
+      <w:r>
+        <w:t xml:space="preserve">the puzzle, and each should contain </w:t>
+      </w:r>
+      <w:r>
+        <w:t>n symbols or dashes</w:t>
+      </w:r>
+      <w:r>
+        <w:t>.  The dashes represent the places</w:t>
+      </w:r>
+      <w:r>
+        <w:t xml:space="preserve"> (i.e., cells)</w:t>
+      </w:r>
+      <w:r>
+        <w:t xml:space="preserve"> where the solver needs to figure out</w:t>
+      </w:r>
+      <w:r>
+        <w:t xml:space="preserve"> which symbol bellows there</w:t>
+      </w:r>
+      <w:r>
+        <w:t xml:space="preserve">. </w:t>
+      </w:r>
+      <w:r>
+        <w:t>Here are some examples</w:t>
+      </w:r>
+      <w:r>
+        <w:t>:</w:t>
+      </w:r>
+    </w:p>
+    <w:p>
+      <w:pPr>
+        <w:pStyle w:val="ListParagraph"/>
+        <w:ind w:left="360"/>
+        <w:rPr>
+          <w:rFonts w:ascii="Courier New" w:hAnsi="Courier New" w:cs="Courier New"/>
+        </w:rPr>
+      </w:pPr>
+      <w:r>
+        <w:br/>
+      </w:r>
+      <w:r>
+        <w:rPr>
+          <w:rFonts w:ascii="Courier New" w:hAnsi="Courier New" w:cs="Courier New"/>
+        </w:rPr>
+        <w:t>4</w:t>
+      </w:r>
+    </w:p>
+    <w:p>
+      <w:pPr>
+        <w:pStyle w:val="ListParagraph"/>
+        <w:ind w:left="360"/>
+        <w:rPr>
+          <w:rFonts w:ascii="Courier New" w:hAnsi="Courier New" w:cs="Courier New"/>
+        </w:rPr>
+      </w:pPr>
+      <w:r>
+        <w:rPr>
+          <w:rFonts w:ascii="Courier New" w:hAnsi="Courier New" w:cs="Courier New"/>
+        </w:rPr>
+        <w:t>1 2 3 4</w:t>
+      </w:r>
+    </w:p>
+    <w:p>
+      <w:pPr>
+        <w:pStyle w:val="ListParagraph"/>
+        <w:ind w:left="360"/>
+        <w:rPr>
+          <w:rFonts w:ascii="Courier New" w:hAnsi="Courier New" w:cs="Courier New"/>
+        </w:rPr>
+      </w:pPr>
+      <w:r>
+        <w:rPr>
+          <w:rFonts w:ascii="Courier New" w:hAnsi="Courier New" w:cs="Courier New"/>
+        </w:rPr>
+        <w:t>4 2 - 1</w:t>
+      </w:r>
+    </w:p>
+    <w:p>
+      <w:pPr>
+        <w:pStyle w:val="ListParagraph"/>
+        <w:ind w:left="360"/>
+        <w:rPr>
+          <w:rFonts w:ascii="Courier New" w:hAnsi="Courier New" w:cs="Courier New"/>
+        </w:rPr>
+      </w:pPr>
+      <w:r>
+        <w:rPr>
+          <w:rFonts w:ascii="Courier New" w:hAnsi="Courier New" w:cs="Courier New"/>
+        </w:rPr>
+        <w:t>- - - 2</w:t>
+      </w:r>
+    </w:p>
+    <w:p>
+      <w:pPr>
+        <w:pStyle w:val="ListParagraph"/>
+        <w:ind w:left="360"/>
+        <w:rPr>
+          <w:rFonts w:ascii="Courier New" w:hAnsi="Courier New" w:cs="Courier New"/>
+        </w:rPr>
+      </w:pPr>
+      <w:r>
+        <w:rPr>
+          <w:rFonts w:ascii="Courier New" w:hAnsi="Courier New" w:cs="Courier New"/>
+        </w:rPr>
+        <w:t>3 - 2 -</w:t>
+      </w:r>
+    </w:p>
+    <w:p>
+      <w:pPr>
+        <w:pStyle w:val="ListParagraph"/>
+        <w:ind w:left="360"/>
+        <w:rPr>
+          <w:rFonts w:ascii="Courier New" w:hAnsi="Courier New" w:cs="Courier New"/>
+        </w:rPr>
+      </w:pPr>
+      <w:r>
+        <w:rPr>
+          <w:rFonts w:ascii="Courier New" w:hAnsi="Courier New" w:cs="Courier New"/>
+        </w:rPr>
+        <w:t>- 4 - 3</w:t>
+      </w:r>
+    </w:p>
+    <w:p>
+      <w:pPr>
+        <w:pStyle w:val="ListParagraph"/>
+        <w:ind w:left="360"/>
+        <w:rPr>
+          <w:rFonts w:ascii="Courier New" w:hAnsi="Courier New" w:cs="Courier New"/>
+        </w:rPr>
+      </w:pPr>
+    </w:p>
+    <w:p>
+      <w:pPr>
+        <w:pStyle w:val="ListParagraph"/>
+        <w:ind w:left="360"/>
+        <w:rPr>
+          <w:rFonts w:ascii="Courier New" w:hAnsi="Courier New" w:cs="Courier New"/>
+        </w:rPr>
+      </w:pPr>
+      <w:r>
+        <w:rPr>
+          <w:rFonts w:ascii="Courier New" w:hAnsi="Courier New" w:cs="Courier New"/>
+        </w:rPr>
+        <w:t>16</w:t>
+      </w:r>
+    </w:p>
+    <w:p>
+      <w:pPr>
+        <w:pStyle w:val="ListParagraph"/>
+        <w:ind w:left="360"/>
+        <w:rPr>
+          <w:rFonts w:ascii="Courier New" w:hAnsi="Courier New" w:cs="Courier New"/>
+        </w:rPr>
+      </w:pPr>
+      <w:r>
+        <w:rPr>
+          <w:rFonts w:ascii="Courier New" w:hAnsi="Courier New" w:cs="Courier New"/>
+        </w:rPr>
+        <w:t>1 2 3 4 5 6 7 8 9 A B C D E F G</w:t>
+      </w:r>
+    </w:p>
+    <w:p>
+      <w:pPr>
+        <w:pStyle w:val="ListParagraph"/>
+        <w:ind w:left="360"/>
+        <w:rPr>
+          <w:rFonts w:ascii="Courier New" w:hAnsi="Courier New" w:cs="Courier New"/>
+        </w:rPr>
+      </w:pPr>
+      <w:r>
+        <w:rPr>
+          <w:rFonts w:ascii="Courier New" w:hAnsi="Courier New" w:cs="Courier New"/>
+        </w:rPr>
+        <w:t>4 9 - 1 3 6 7 - 8 - - - - D - -</w:t>
+      </w:r>
+    </w:p>
+    <w:p>
+      <w:pPr>
+        <w:pStyle w:val="ListParagraph"/>
+        <w:ind w:left="360"/>
+        <w:rPr>
+          <w:rFonts w:ascii="Courier New" w:hAnsi="Courier New" w:cs="Courier New"/>
+        </w:rPr>
+      </w:pPr>
+      <w:r>
+        <w:rPr>
+          <w:rFonts w:ascii="Courier New" w:hAnsi="Courier New" w:cs="Courier New"/>
+        </w:rPr>
+        <w:t>- 6 3 5 - - - 9 - - A - - - - -</w:t>
+      </w:r>
+    </w:p>
+    <w:p>
+      <w:pPr>
+        <w:pStyle w:val="ListParagraph"/>
+        <w:ind w:left="360"/>
+        <w:rPr>
+          <w:rFonts w:ascii="Courier New" w:hAnsi="Courier New" w:cs="Courier New"/>
+        </w:rPr>
+      </w:pPr>
+      <w:r>
+        <w:rPr>
+          <w:rFonts w:ascii="Courier New" w:hAnsi="Courier New" w:cs="Courier New"/>
+        </w:rPr>
+        <w:t>5 - - - 2 9 3 6 4 - - - B - - -</w:t>
+      </w:r>
+    </w:p>
+    <w:p>
+      <w:pPr>
+        <w:pStyle w:val="ListParagraph"/>
+        <w:ind w:left="360"/>
+        <w:rPr>
+          <w:rFonts w:ascii="Courier New" w:hAnsi="Courier New" w:cs="Courier New"/>
+        </w:rPr>
+      </w:pPr>
+      <w:r>
+        <w:rPr>
+          <w:rFonts w:ascii="Courier New" w:hAnsi="Courier New" w:cs="Courier New"/>
+        </w:rPr>
+        <w:t>- 2 - 3 1 - - 4 - - - - - - - -</w:t>
+      </w:r>
+    </w:p>
+    <w:p>
+      <w:pPr>
+        <w:pStyle w:val="ListParagraph"/>
+        <w:ind w:left="360"/>
+        <w:rPr>
+          <w:rFonts w:ascii="Courier New" w:hAnsi="Courier New" w:cs="Courier New"/>
+        </w:rPr>
+      </w:pPr>
+      <w:r>
+        <w:rPr>
+          <w:rFonts w:ascii="Courier New" w:hAnsi="Courier New" w:cs="Courier New"/>
+        </w:rPr>
+        <w:t>- 7 4 - - - 2 1 - - - F - - - -</w:t>
+      </w:r>
+    </w:p>
+    <w:p>
+      <w:pPr>
+        <w:pStyle w:val="ListParagraph"/>
+        <w:ind w:left="360"/>
+        <w:rPr>
+          <w:rFonts w:ascii="Courier New" w:hAnsi="Courier New" w:cs="Courier New"/>
+        </w:rPr>
+      </w:pPr>
+      <w:r>
+        <w:rPr>
+          <w:rFonts w:ascii="Courier New" w:hAnsi="Courier New" w:cs="Courier New"/>
+        </w:rPr>
+        <w:t>- - 1 - 6 4 - 8 - - - - - - 2 -</w:t>
+      </w:r>
+    </w:p>
+    <w:p>
+      <w:pPr>
+        <w:pStyle w:val="ListParagraph"/>
+        <w:ind w:left="360"/>
+        <w:rPr>
+          <w:rFonts w:ascii="Courier New" w:hAnsi="Courier New" w:cs="Courier New"/>
+        </w:rPr>
+      </w:pPr>
+      <w:r>
+        <w:rPr>
+          <w:rFonts w:ascii="Courier New" w:hAnsi="Courier New" w:cs="Courier New"/>
+        </w:rPr>
+        <w:t>1 8 6 9 - - - 2 5 - - - - - - -</w:t>
+      </w:r>
+    </w:p>
+    <w:p>
+      <w:pPr>
+        <w:pStyle w:val="ListParagraph"/>
+        <w:ind w:left="360"/>
+        <w:rPr>
+          <w:rFonts w:ascii="Courier New" w:hAnsi="Courier New" w:cs="Courier New"/>
+        </w:rPr>
+      </w:pPr>
+      <w:r>
+        <w:rPr>
+          <w:rFonts w:ascii="Courier New" w:hAnsi="Courier New" w:cs="Courier New"/>
+        </w:rPr>
+        <w:t>- 4 - - 5 1 8 3 - D - - 2 - - -</w:t>
+      </w:r>
+    </w:p>
+    <w:p>
+      <w:pPr>
+        <w:pStyle w:val="ListParagraph"/>
+        <w:ind w:left="360"/>
+        <w:rPr>
+          <w:rFonts w:ascii="Courier New" w:hAnsi="Courier New" w:cs="Courier New"/>
+        </w:rPr>
+      </w:pPr>
+      <w:r>
+        <w:rPr>
+          <w:rFonts w:ascii="Courier New" w:hAnsi="Courier New" w:cs="Courier New"/>
+        </w:rPr>
+        <w:t>3 - 9 4 8 - - 7 - - - - - - - -</w:t>
+      </w:r>
+    </w:p>
+    <w:p>
+      <w:pPr>
+        <w:pStyle w:val="ListParagraph"/>
+        <w:ind w:left="360"/>
+        <w:rPr>
+          <w:rFonts w:ascii="Courier New" w:hAnsi="Courier New" w:cs="Courier New"/>
+        </w:rPr>
+      </w:pPr>
+      <w:r>
+        <w:rPr>
+          <w:rFonts w:ascii="Courier New" w:hAnsi="Courier New" w:cs="Courier New"/>
+        </w:rPr>
+        <w:t>4 9 - 1 3 6 7 - 8 - - - - D - -</w:t>
+      </w:r>
+    </w:p>
+    <w:p>
+      <w:pPr>
+        <w:pStyle w:val="ListParagraph"/>
+        <w:ind w:left="360"/>
+        <w:rPr>
+          <w:rFonts w:ascii="Courier New" w:hAnsi="Courier New" w:cs="Courier New"/>
+        </w:rPr>
+      </w:pPr>
+      <w:r>
+        <w:rPr>
+          <w:rFonts w:ascii="Courier New" w:hAnsi="Courier New" w:cs="Courier New"/>
+        </w:rPr>
+        <w:t>- 6 3 5 - - - 9 - - A - - - - -</w:t>
+      </w:r>
+    </w:p>
+    <w:p>
+      <w:pPr>
+        <w:pStyle w:val="ListParagraph"/>
+        <w:ind w:left="360"/>
+        <w:rPr>
+          <w:rFonts w:ascii="Courier New" w:hAnsi="Courier New" w:cs="Courier New"/>
+        </w:rPr>
+      </w:pPr>
+      <w:r>
+        <w:rPr>
+          <w:rFonts w:ascii="Courier New" w:hAnsi="Courier New" w:cs="Courier New"/>
+        </w:rPr>
+        <w:t>5 - - - 2 9 3 6 4 - - - B - - -</w:t>
+      </w:r>
+    </w:p>
+    <w:p>
+      <w:pPr>
+        <w:pStyle w:val="ListParagraph"/>
+        <w:ind w:left="360"/>
+        <w:rPr>
+          <w:rFonts w:ascii="Courier New" w:hAnsi="Courier New" w:cs="Courier New"/>
+        </w:rPr>
+      </w:pPr>
+      <w:r>
+        <w:rPr>
+          <w:rFonts w:ascii="Courier New" w:hAnsi="Courier New" w:cs="Courier New"/>
+        </w:rPr>
+        <w:t>- 2 - 3 1 - - 4 - - - - - - - -</w:t>
+      </w:r>
+    </w:p>
+    <w:p>
+      <w:pPr>
+        <w:pStyle w:val="ListParagraph"/>
+        <w:ind w:left="360"/>
+        <w:rPr>
+          <w:rFonts w:ascii="Courier New" w:hAnsi="Courier New" w:cs="Courier New"/>
+        </w:rPr>
+      </w:pPr>
+      <w:r>
+        <w:rPr>
+          <w:rFonts w:ascii="Courier New" w:hAnsi="Courier New" w:cs="Courier New"/>
+        </w:rPr>
+        <w:t>- 7 4 - - - 2 1 - - - F - - - -</w:t>
+      </w:r>
+    </w:p>
+    <w:p>
+      <w:pPr>
+        <w:pStyle w:val="ListParagraph"/>
+        <w:ind w:left="360"/>
+        <w:rPr>
+          <w:rFonts w:ascii="Courier New" w:hAnsi="Courier New" w:cs="Courier New"/>
+        </w:rPr>
+      </w:pPr>
+      <w:r>
+        <w:rPr>
+          <w:rFonts w:ascii="Courier New" w:hAnsi="Courier New" w:cs="Courier New"/>
+        </w:rPr>
+        <w:t>- - 1 - 6 4 - 8 - - - - - - 2 -</w:t>
+      </w:r>
+    </w:p>
+    <w:p>
+      <w:pPr>
+        <w:pStyle w:val="ListParagraph"/>
+        <w:ind w:left="360"/>
+        <w:rPr>
+          <w:rFonts w:ascii="Courier New" w:hAnsi="Courier New" w:cs="Courier New"/>
+        </w:rPr>
+      </w:pPr>
+      <w:r>
+        <w:rPr>
+          <w:rFonts w:ascii="Courier New" w:hAnsi="Courier New" w:cs="Courier New"/>
+        </w:rPr>
+        <w:t>1 8 6 9 - - - 2 5 - - - - - - -</w:t>
+      </w:r>
+    </w:p>
+    <w:p>
+      <w:pPr>
+        <w:pStyle w:val="ListParagraph"/>
+        <w:ind w:left="360"/>
+        <w:rPr>
+          <w:rFonts w:cs="Courier New"/>
+        </w:rPr>
+      </w:pPr>
+    </w:p>
+    <w:p>
+      <w:pPr>
+        <w:pStyle w:val="ListParagraph"/>
+        <w:numPr>
+          <w:ilvl w:val="0"/>
+          <w:numId w:val="25"/>
+        </w:numPr>
+        <w:spacing w:before="240"/>
       </w:pPr>
       <w:r>
         <w:t xml:space="preserve">The solver must </w:t>
@@ -970,6 +1062,7 @@
         </w:rPr>
       </w:pPr>
       <w:r>
+        <w:lastRenderedPageBreak/>
         <w:t>If a puzzle is solvable</w:t>
       </w:r>
       <w:r>
@@ -1093,70 +1186,300 @@
         <w:rPr>
           <w:rFonts w:ascii="Courier New" w:hAnsi="Courier New" w:cs="Courier New"/>
         </w:rPr>
-        <w:t>4 2 3</w:t>
-      </w:r>
-      <w:r>
-        <w:rPr>
-          <w:rFonts w:ascii="Courier New" w:hAnsi="Courier New" w:cs="Courier New"/>
-        </w:rPr>
-        <w:t xml:space="preserve"> 1</w:t>
-      </w:r>
-    </w:p>
-    <w:p>
-      <w:pPr>
-        <w:pStyle w:val="ListParagraph"/>
-        <w:ind w:left="360"/>
-        <w:rPr>
-          <w:rFonts w:ascii="Courier New" w:hAnsi="Courier New" w:cs="Courier New"/>
-        </w:rPr>
-      </w:pPr>
-      <w:r>
-        <w:rPr>
-          <w:rFonts w:ascii="Courier New" w:hAnsi="Courier New" w:cs="Courier New"/>
-        </w:rPr>
-        <w:t>1 3 4</w:t>
-      </w:r>
-      <w:r>
-        <w:rPr>
-          <w:rFonts w:ascii="Courier New" w:hAnsi="Courier New" w:cs="Courier New"/>
-        </w:rPr>
-        <w:t xml:space="preserve"> 2</w:t>
-      </w:r>
-    </w:p>
-    <w:p>
-      <w:pPr>
-        <w:pStyle w:val="ListParagraph"/>
-        <w:ind w:left="360"/>
-        <w:rPr>
-          <w:rFonts w:ascii="Courier New" w:hAnsi="Courier New" w:cs="Courier New"/>
-        </w:rPr>
-      </w:pPr>
-      <w:r>
-        <w:rPr>
-          <w:rFonts w:ascii="Courier New" w:hAnsi="Courier New" w:cs="Courier New"/>
-        </w:rPr>
-        <w:t>3 1 2 4</w:t>
-      </w:r>
-    </w:p>
-    <w:p>
-      <w:pPr>
-        <w:pStyle w:val="ListParagraph"/>
-        <w:ind w:left="360"/>
-        <w:rPr>
-          <w:rFonts w:ascii="Courier New" w:hAnsi="Courier New" w:cs="Courier New"/>
-        </w:rPr>
-      </w:pPr>
-      <w:r>
-        <w:rPr>
-          <w:rFonts w:ascii="Courier New" w:hAnsi="Courier New" w:cs="Courier New"/>
-        </w:rPr>
-        <w:t>2 4 1</w:t>
-      </w:r>
-      <w:r>
-        <w:rPr>
-          <w:rFonts w:ascii="Courier New" w:hAnsi="Courier New" w:cs="Courier New"/>
-        </w:rPr>
-        <w:t xml:space="preserve"> 3</w:t>
+        <w:t>2 - 3 1</w:t>
+      </w:r>
+    </w:p>
+    <w:p>
+      <w:pPr>
+        <w:pStyle w:val="ListParagraph"/>
+        <w:ind w:left="360"/>
+        <w:rPr>
+          <w:rFonts w:ascii="Courier New" w:hAnsi="Courier New" w:cs="Courier New"/>
+        </w:rPr>
+      </w:pPr>
+      <w:r>
+        <w:rPr>
+          <w:rFonts w:ascii="Courier New" w:hAnsi="Courier New" w:cs="Courier New"/>
+        </w:rPr>
+        <w:t>1 3 - 4</w:t>
+      </w:r>
+    </w:p>
+    <w:p>
+      <w:pPr>
+        <w:pStyle w:val="ListParagraph"/>
+        <w:ind w:left="360"/>
+        <w:rPr>
+          <w:rFonts w:ascii="Courier New" w:hAnsi="Courier New" w:cs="Courier New"/>
+        </w:rPr>
+      </w:pPr>
+      <w:r>
+        <w:rPr>
+          <w:rFonts w:ascii="Courier New" w:hAnsi="Courier New" w:cs="Courier New"/>
+        </w:rPr>
+        <w:t>3 1 4 -</w:t>
+      </w:r>
+    </w:p>
+    <w:p>
+      <w:pPr>
+        <w:pStyle w:val="ListParagraph"/>
+        <w:ind w:left="360"/>
+        <w:rPr>
+          <w:rFonts w:ascii="Courier New" w:hAnsi="Courier New" w:cs="Courier New"/>
+        </w:rPr>
+      </w:pPr>
+      <w:r>
+        <w:rPr>
+          <w:rFonts w:ascii="Courier New" w:hAnsi="Courier New" w:cs="Courier New"/>
+        </w:rPr>
+        <w:t>- 2 1 3</w:t>
+      </w:r>
+    </w:p>
+    <w:p>
+      <w:pPr>
+        <w:pStyle w:val="ListParagraph"/>
+        <w:ind w:left="360"/>
+        <w:rPr>
+          <w:rFonts w:ascii="Courier New" w:hAnsi="Courier New" w:cs="Courier New"/>
+        </w:rPr>
+      </w:pPr>
+    </w:p>
+    <w:p>
+      <w:pPr>
+        <w:pStyle w:val="ListParagraph"/>
+        <w:ind w:left="360"/>
+        <w:rPr>
+          <w:rFonts w:ascii="Courier New" w:hAnsi="Courier New" w:cs="Courier New"/>
+        </w:rPr>
+      </w:pPr>
+    </w:p>
+    <w:p>
+      <w:pPr>
+        <w:pStyle w:val="ListParagraph"/>
+        <w:ind w:left="360"/>
+        <w:rPr>
+          <w:rFonts w:ascii="Courier New" w:hAnsi="Courier New" w:cs="Courier New"/>
+        </w:rPr>
+      </w:pPr>
+      <w:r>
+        <w:rPr>
+          <w:rFonts w:ascii="Courier New" w:hAnsi="Courier New" w:cs="Courier New"/>
+        </w:rPr>
+        <w:t>Solved</w:t>
+      </w:r>
+    </w:p>
+    <w:p>
+      <w:pPr>
+        <w:pStyle w:val="ListParagraph"/>
+        <w:ind w:left="360"/>
+        <w:rPr>
+          <w:rFonts w:ascii="Courier New" w:hAnsi="Courier New" w:cs="Courier New"/>
+        </w:rPr>
+      </w:pPr>
+      <w:r>
+        <w:rPr>
+          <w:rFonts w:ascii="Courier New" w:hAnsi="Courier New" w:cs="Courier New"/>
+        </w:rPr>
+        <w:t>2 4 3 1</w:t>
+      </w:r>
+    </w:p>
+    <w:p>
+      <w:pPr>
+        <w:pStyle w:val="ListParagraph"/>
+        <w:ind w:left="360"/>
+        <w:rPr>
+          <w:rFonts w:ascii="Courier New" w:hAnsi="Courier New" w:cs="Courier New"/>
+        </w:rPr>
+      </w:pPr>
+      <w:r>
+        <w:rPr>
+          <w:rFonts w:ascii="Courier New" w:hAnsi="Courier New" w:cs="Courier New"/>
+        </w:rPr>
+        <w:t>1 3 2 4</w:t>
+      </w:r>
+    </w:p>
+    <w:p>
+      <w:pPr>
+        <w:pStyle w:val="ListParagraph"/>
+        <w:ind w:left="360"/>
+        <w:rPr>
+          <w:rFonts w:ascii="Courier New" w:hAnsi="Courier New" w:cs="Courier New"/>
+        </w:rPr>
+      </w:pPr>
+      <w:r>
+        <w:rPr>
+          <w:rFonts w:ascii="Courier New" w:hAnsi="Courier New" w:cs="Courier New"/>
+        </w:rPr>
+        <w:t>3 1 4 2</w:t>
+      </w:r>
+    </w:p>
+    <w:p>
+      <w:pPr>
+        <w:pStyle w:val="ListParagraph"/>
+        <w:ind w:left="360"/>
+        <w:rPr>
+          <w:rFonts w:ascii="Courier New" w:hAnsi="Courier New" w:cs="Courier New"/>
+        </w:rPr>
+      </w:pPr>
+      <w:r>
+        <w:rPr>
+          <w:rFonts w:ascii="Courier New" w:hAnsi="Courier New" w:cs="Courier New"/>
+        </w:rPr>
+        <w:t>4 2 1 3</w:t>
+      </w:r>
+    </w:p>
+    <w:p>
+      <w:pPr>
+        <w:pStyle w:val="ListParagraph"/>
+        <w:ind w:left="360"/>
+        <w:rPr>
+          <w:rFonts w:ascii="Courier New" w:hAnsi="Courier New" w:cs="Courier New"/>
+        </w:rPr>
+      </w:pPr>
+    </w:p>
+    <w:p>
+      <w:pPr>
+        <w:pStyle w:val="ListParagraph"/>
+        <w:ind w:left="360"/>
+        <w:rPr>
+          <w:rFonts w:ascii="Courier New" w:hAnsi="Courier New" w:cs="Courier New"/>
+        </w:rPr>
+      </w:pPr>
+    </w:p>
+    <w:p>
+      <w:pPr>
+        <w:pStyle w:val="ListParagraph"/>
+        <w:ind w:left="360"/>
+        <w:rPr>
+          <w:rFonts w:ascii="Courier New" w:hAnsi="Courier New" w:cs="Courier New"/>
+        </w:rPr>
+      </w:pPr>
+      <w:r>
+        <w:rPr>
+          <w:rFonts w:ascii="Courier New" w:hAnsi="Courier New" w:cs="Courier New"/>
+        </w:rPr>
+        <w:t>Total time: 00:00:03.9630000</w:t>
+      </w:r>
+    </w:p>
+    <w:p>
+      <w:pPr>
+        <w:pStyle w:val="ListParagraph"/>
+        <w:ind w:left="360"/>
+        <w:rPr>
+          <w:rFonts w:ascii="Courier New" w:hAnsi="Courier New" w:cs="Courier New"/>
+        </w:rPr>
+      </w:pPr>
+    </w:p>
+    <w:p>
+      <w:pPr>
+        <w:pStyle w:val="ListParagraph"/>
+        <w:ind w:left="360"/>
+        <w:rPr>
+          <w:rFonts w:ascii="Courier New" w:hAnsi="Courier New" w:cs="Courier New"/>
+        </w:rPr>
+      </w:pPr>
+      <w:r>
+        <w:rPr>
+          <w:rFonts w:ascii="Courier New" w:hAnsi="Courier New" w:cs="Courier New"/>
+        </w:rPr>
+        <w:t>Strategy             Uses       Time</w:t>
+      </w:r>
+    </w:p>
+    <w:p>
+      <w:pPr>
+        <w:pStyle w:val="ListParagraph"/>
+        <w:ind w:left="360"/>
+        <w:rPr>
+          <w:rFonts w:ascii="Courier New" w:hAnsi="Courier New" w:cs="Courier New"/>
+        </w:rPr>
+      </w:pPr>
+      <w:r>
+        <w:rPr>
+          <w:rFonts w:ascii="Courier New" w:hAnsi="Courier New" w:cs="Courier New"/>
+        </w:rPr>
+        <w:t>Apply Changes        2          00:00:00.0110000</w:t>
+      </w:r>
+    </w:p>
+    <w:p>
+      <w:pPr>
+        <w:pStyle w:val="ListParagraph"/>
+        <w:ind w:left="360"/>
+        <w:rPr>
+          <w:rFonts w:ascii="Courier New" w:hAnsi="Courier New" w:cs="Courier New"/>
+        </w:rPr>
+      </w:pPr>
+      <w:r>
+        <w:rPr>
+          <w:rFonts w:ascii="Courier New" w:hAnsi="Courier New" w:cs="Courier New"/>
+        </w:rPr>
+        <w:t>Only One Possibility 1          00:00:00.0020000</w:t>
+      </w:r>
+    </w:p>
+    <w:p>
+      <w:pPr>
+        <w:pStyle w:val="ListParagraph"/>
+        <w:ind w:left="360"/>
+        <w:rPr>
+          <w:rFonts w:ascii="Courier New" w:hAnsi="Courier New" w:cs="Courier New"/>
+        </w:rPr>
+      </w:pPr>
+      <w:r>
+        <w:rPr>
+          <w:rFonts w:ascii="Courier New" w:hAnsi="Courier New" w:cs="Courier New"/>
+        </w:rPr>
+        <w:t>Only One Place       0          00:00:00</w:t>
+      </w:r>
+    </w:p>
+    <w:p>
+      <w:pPr>
+        <w:pStyle w:val="ListParagraph"/>
+        <w:ind w:left="360"/>
+        <w:rPr>
+          <w:rFonts w:ascii="Courier New" w:hAnsi="Courier New" w:cs="Courier New"/>
+        </w:rPr>
+      </w:pPr>
+      <w:r>
+        <w:rPr>
+          <w:rFonts w:ascii="Courier New" w:hAnsi="Courier New" w:cs="Courier New"/>
+        </w:rPr>
+        <w:t>Twins                0          00:00:00</w:t>
+      </w:r>
+    </w:p>
+    <w:p>
+      <w:pPr>
+        <w:pStyle w:val="ListParagraph"/>
+        <w:ind w:left="360"/>
+        <w:rPr>
+          <w:rFonts w:ascii="Courier New" w:hAnsi="Courier New" w:cs="Courier New"/>
+        </w:rPr>
+      </w:pPr>
+      <w:r>
+        <w:rPr>
+          <w:rFonts w:ascii="Courier New" w:hAnsi="Courier New" w:cs="Courier New"/>
+        </w:rPr>
+        <w:t>Guess                0          00:00:00</w:t>
+      </w:r>
+    </w:p>
+    <w:p>
+      <w:pPr>
+        <w:pStyle w:val="ListParagraph"/>
+        <w:ind w:left="360"/>
+        <w:rPr>
+          <w:rFonts w:ascii="Courier New" w:hAnsi="Courier New" w:cs="Courier New"/>
+        </w:rPr>
+      </w:pPr>
+    </w:p>
+    <w:p>
+      <w:pPr>
+        <w:pStyle w:val="ListParagraph"/>
+        <w:ind w:left="360"/>
+      </w:pPr>
+      <w:r>
+        <w:t xml:space="preserve">Note: </w:t>
+      </w:r>
+      <w:bookmarkStart w:id="4" w:name="_GoBack"/>
+      <w:bookmarkEnd w:id="4"/>
+      <w:r>
+        <w:t>The actual strategies in your program may be different than those shown in the above example.</w:t>
       </w:r>
     </w:p>
     <w:p>
@@ -1177,9 +1500,119 @@
         </w:numPr>
       </w:pPr>
       <w:r>
-        <w:lastRenderedPageBreak/>
         <w:t>If the puzzle is not formatted correctly.  The solver should output the original puzzle, followed by the line with the word “Bad Puzzle”.</w:t>
       </w:r>
+    </w:p>
+    <w:p>
+      <w:pPr>
+        <w:pStyle w:val="ListParagraph"/>
+        <w:ind w:left="360"/>
+        <w:rPr>
+          <w:rFonts w:ascii="Courier New" w:hAnsi="Courier New" w:cs="Courier New"/>
+        </w:rPr>
+      </w:pPr>
+    </w:p>
+    <w:p>
+      <w:pPr>
+        <w:pStyle w:val="ListParagraph"/>
+        <w:ind w:left="360"/>
+        <w:rPr>
+          <w:rFonts w:ascii="Courier New" w:hAnsi="Courier New" w:cs="Courier New"/>
+        </w:rPr>
+      </w:pPr>
+      <w:r>
+        <w:rPr>
+          <w:rFonts w:ascii="Courier New" w:hAnsi="Courier New" w:cs="Courier New"/>
+        </w:rPr>
+        <w:t>4</w:t>
+      </w:r>
+    </w:p>
+    <w:p>
+      <w:pPr>
+        <w:pStyle w:val="ListParagraph"/>
+        <w:ind w:left="360"/>
+        <w:rPr>
+          <w:rFonts w:ascii="Courier New" w:hAnsi="Courier New" w:cs="Courier New"/>
+        </w:rPr>
+      </w:pPr>
+      <w:r>
+        <w:rPr>
+          <w:rFonts w:ascii="Courier New" w:hAnsi="Courier New" w:cs="Courier New"/>
+        </w:rPr>
+        <w:t>1 2 3 4</w:t>
+      </w:r>
+    </w:p>
+    <w:p>
+      <w:pPr>
+        <w:pStyle w:val="ListParagraph"/>
+        <w:ind w:left="360"/>
+        <w:rPr>
+          <w:rFonts w:ascii="Courier New" w:hAnsi="Courier New" w:cs="Courier New"/>
+        </w:rPr>
+      </w:pPr>
+      <w:r>
+        <w:rPr>
+          <w:rFonts w:ascii="Courier New" w:hAnsi="Courier New" w:cs="Courier New"/>
+        </w:rPr>
+        <w:t>2 -</w:t>
+      </w:r>
+      <w:r>
+        <w:rPr>
+          <w:rFonts w:ascii="Courier New" w:hAnsi="Courier New" w:cs="Courier New"/>
+        </w:rPr>
+        <w:t>1</w:t>
+      </w:r>
+    </w:p>
+    <w:p>
+      <w:pPr>
+        <w:pStyle w:val="ListParagraph"/>
+        <w:ind w:left="360"/>
+        <w:rPr>
+          <w:rFonts w:ascii="Courier New" w:hAnsi="Courier New" w:cs="Courier New"/>
+        </w:rPr>
+      </w:pPr>
+      <w:r>
+        <w:rPr>
+          <w:rFonts w:ascii="Courier New" w:hAnsi="Courier New" w:cs="Courier New"/>
+        </w:rPr>
+        <w:t>1 3 - 4</w:t>
+      </w:r>
+    </w:p>
+    <w:p>
+      <w:pPr>
+        <w:pStyle w:val="ListParagraph"/>
+        <w:ind w:left="360"/>
+        <w:rPr>
+          <w:rFonts w:ascii="Courier New" w:hAnsi="Courier New" w:cs="Courier New"/>
+        </w:rPr>
+      </w:pPr>
+    </w:p>
+    <w:p>
+      <w:pPr>
+        <w:pStyle w:val="ListParagraph"/>
+        <w:ind w:left="360"/>
+        <w:rPr>
+          <w:rFonts w:ascii="Courier New" w:hAnsi="Courier New" w:cs="Courier New"/>
+        </w:rPr>
+      </w:pPr>
+      <w:r>
+        <w:rPr>
+          <w:rFonts w:ascii="Courier New" w:hAnsi="Courier New" w:cs="Courier New"/>
+        </w:rPr>
+        <w:t>Bad Puzzle</w:t>
+      </w:r>
+    </w:p>
+    <w:p>
+      <w:pPr>
+        <w:pStyle w:val="ListParagraph"/>
+        <w:ind w:left="360"/>
+      </w:pPr>
+    </w:p>
+    <w:p>
+      <w:pPr>
+        <w:pStyle w:val="ListParagraph"/>
+        <w:ind w:left="360"/>
+      </w:pPr>
     </w:p>
     <w:p>
       <w:pPr>
@@ -1190,6 +1623,7 @@
         </w:numPr>
       </w:pPr>
       <w:r>
+        <w:lastRenderedPageBreak/>
         <w:t>If the puzzle is not</w:t>
       </w:r>
       <w:r>
@@ -1198,6 +1632,162 @@
       <w:r>
         <w:t xml:space="preserve">line with the word “Unsolvable”. </w:t>
       </w:r>
+    </w:p>
+    <w:p>
+      <w:pPr>
+        <w:pStyle w:val="ListParagraph"/>
+        <w:ind w:left="360"/>
+      </w:pPr>
+    </w:p>
+    <w:p>
+      <w:pPr>
+        <w:pStyle w:val="ListParagraph"/>
+        <w:ind w:left="360"/>
+      </w:pPr>
+    </w:p>
+    <w:p>
+      <w:pPr>
+        <w:pStyle w:val="ListParagraph"/>
+        <w:ind w:left="360"/>
+        <w:rPr>
+          <w:rFonts w:ascii="Courier New" w:hAnsi="Courier New" w:cs="Courier New"/>
+        </w:rPr>
+      </w:pPr>
+      <w:r>
+        <w:rPr>
+          <w:rFonts w:ascii="Courier New" w:hAnsi="Courier New" w:cs="Courier New"/>
+        </w:rPr>
+        <w:t>4</w:t>
+      </w:r>
+    </w:p>
+    <w:p>
+      <w:pPr>
+        <w:pStyle w:val="ListParagraph"/>
+        <w:ind w:left="360"/>
+        <w:rPr>
+          <w:rFonts w:ascii="Courier New" w:hAnsi="Courier New" w:cs="Courier New"/>
+        </w:rPr>
+      </w:pPr>
+      <w:r>
+        <w:rPr>
+          <w:rFonts w:ascii="Courier New" w:hAnsi="Courier New" w:cs="Courier New"/>
+        </w:rPr>
+        <w:t>1 2 3 4</w:t>
+      </w:r>
+    </w:p>
+    <w:p>
+      <w:pPr>
+        <w:pStyle w:val="ListParagraph"/>
+        <w:ind w:left="360"/>
+        <w:rPr>
+          <w:rFonts w:ascii="Courier New" w:hAnsi="Courier New" w:cs="Courier New"/>
+        </w:rPr>
+      </w:pPr>
+      <w:r>
+        <w:rPr>
+          <w:rFonts w:ascii="Courier New" w:hAnsi="Courier New" w:cs="Courier New"/>
+        </w:rPr>
+        <w:t>1 2 3 4</w:t>
+      </w:r>
+    </w:p>
+    <w:p>
+      <w:pPr>
+        <w:pStyle w:val="ListParagraph"/>
+        <w:ind w:left="360"/>
+        <w:rPr>
+          <w:rFonts w:ascii="Courier New" w:hAnsi="Courier New" w:cs="Courier New"/>
+        </w:rPr>
+      </w:pPr>
+      <w:r>
+        <w:rPr>
+          <w:rFonts w:ascii="Courier New" w:hAnsi="Courier New" w:cs="Courier New"/>
+        </w:rPr>
+        <w:t xml:space="preserve">2 </w:t>
+      </w:r>
+      <w:r>
+        <w:rPr>
+          <w:rFonts w:ascii="Courier New" w:hAnsi="Courier New" w:cs="Courier New"/>
+        </w:rPr>
+        <w:t>- 1 -</w:t>
+      </w:r>
+    </w:p>
+    <w:p>
+      <w:pPr>
+        <w:pStyle w:val="ListParagraph"/>
+        <w:ind w:left="360"/>
+        <w:rPr>
+          <w:rFonts w:ascii="Courier New" w:hAnsi="Courier New" w:cs="Courier New"/>
+        </w:rPr>
+      </w:pPr>
+      <w:r>
+        <w:rPr>
+          <w:rFonts w:ascii="Courier New" w:hAnsi="Courier New" w:cs="Courier New"/>
+        </w:rPr>
+        <w:t>3 1 - 2</w:t>
+      </w:r>
+    </w:p>
+    <w:p>
+      <w:pPr>
+        <w:pStyle w:val="ListParagraph"/>
+        <w:ind w:left="360"/>
+        <w:rPr>
+          <w:rFonts w:ascii="Courier New" w:hAnsi="Courier New" w:cs="Courier New"/>
+        </w:rPr>
+      </w:pPr>
+      <w:r>
+        <w:rPr>
+          <w:rFonts w:ascii="Courier New" w:hAnsi="Courier New" w:cs="Courier New"/>
+        </w:rPr>
+        <w:t xml:space="preserve">4 </w:t>
+      </w:r>
+      <w:r>
+        <w:rPr>
+          <w:rFonts w:ascii="Courier New" w:hAnsi="Courier New" w:cs="Courier New"/>
+        </w:rPr>
+        <w:t>–</w:t>
+      </w:r>
+      <w:r>
+        <w:rPr>
+          <w:rFonts w:ascii="Courier New" w:hAnsi="Courier New" w:cs="Courier New"/>
+        </w:rPr>
+        <w:t xml:space="preserve"> </w:t>
+      </w:r>
+      <w:r>
+        <w:rPr>
+          <w:rFonts w:ascii="Courier New" w:hAnsi="Courier New" w:cs="Courier New"/>
+        </w:rPr>
+        <w:t>2 -</w:t>
+      </w:r>
+    </w:p>
+    <w:p>
+      <w:pPr>
+        <w:pStyle w:val="ListParagraph"/>
+        <w:ind w:left="360"/>
+        <w:rPr>
+          <w:rFonts w:ascii="Courier New" w:hAnsi="Courier New" w:cs="Courier New"/>
+        </w:rPr>
+      </w:pPr>
+    </w:p>
+    <w:p>
+      <w:pPr>
+        <w:pStyle w:val="ListParagraph"/>
+        <w:ind w:left="360"/>
+        <w:rPr>
+          <w:rFonts w:ascii="Courier New" w:hAnsi="Courier New" w:cs="Courier New"/>
+        </w:rPr>
+      </w:pPr>
+      <w:r>
+        <w:rPr>
+          <w:rFonts w:ascii="Courier New" w:hAnsi="Courier New" w:cs="Courier New"/>
+        </w:rPr>
+        <w:t>Bad Puzzle</w:t>
+      </w:r>
+    </w:p>
+    <w:p>
+      <w:pPr>
+        <w:pStyle w:val="ListParagraph"/>
+        <w:ind w:left="360"/>
+      </w:pPr>
     </w:p>
     <w:p>
       <w:pPr>
@@ -1214,6 +1804,186 @@
         <w:t>”, and then each solution (including size row and symbol rows)</w:t>
       </w:r>
     </w:p>
+    <w:p>
+      <w:pPr>
+        <w:pStyle w:val="ListParagraph"/>
+        <w:ind w:left="360"/>
+      </w:pPr>
+    </w:p>
+    <w:p>
+      <w:pPr>
+        <w:pStyle w:val="ListParagraph"/>
+        <w:ind w:left="360"/>
+        <w:rPr>
+          <w:rFonts w:ascii="Courier New" w:hAnsi="Courier New" w:cs="Courier New"/>
+        </w:rPr>
+      </w:pPr>
+      <w:r>
+        <w:rPr>
+          <w:rFonts w:ascii="Courier New" w:hAnsi="Courier New" w:cs="Courier New"/>
+        </w:rPr>
+        <w:t>4</w:t>
+      </w:r>
+    </w:p>
+    <w:p>
+      <w:pPr>
+        <w:pStyle w:val="ListParagraph"/>
+        <w:ind w:left="360"/>
+        <w:rPr>
+          <w:rFonts w:ascii="Courier New" w:hAnsi="Courier New" w:cs="Courier New"/>
+        </w:rPr>
+      </w:pPr>
+      <w:r>
+        <w:rPr>
+          <w:rFonts w:ascii="Courier New" w:hAnsi="Courier New" w:cs="Courier New"/>
+        </w:rPr>
+        <w:t>1 2 3 4</w:t>
+      </w:r>
+    </w:p>
+    <w:p>
+      <w:pPr>
+        <w:pStyle w:val="ListParagraph"/>
+        <w:ind w:left="360"/>
+        <w:rPr>
+          <w:rFonts w:ascii="Courier New" w:hAnsi="Courier New" w:cs="Courier New"/>
+        </w:rPr>
+      </w:pPr>
+      <w:r>
+        <w:rPr>
+          <w:rFonts w:ascii="Courier New" w:hAnsi="Courier New" w:cs="Courier New"/>
+        </w:rPr>
+        <w:t>-</w:t>
+      </w:r>
+      <w:r>
+        <w:rPr>
+          <w:rFonts w:ascii="Courier New" w:hAnsi="Courier New" w:cs="Courier New"/>
+        </w:rPr>
+        <w:t xml:space="preserve"> -</w:t>
+      </w:r>
+      <w:r>
+        <w:rPr>
+          <w:rFonts w:ascii="Courier New" w:hAnsi="Courier New" w:cs="Courier New"/>
+        </w:rPr>
+        <w:t xml:space="preserve"> -</w:t>
+      </w:r>
+      <w:r>
+        <w:rPr>
+          <w:rFonts w:ascii="Courier New" w:hAnsi="Courier New" w:cs="Courier New"/>
+        </w:rPr>
+        <w:t xml:space="preserve"> -</w:t>
+      </w:r>
+    </w:p>
+    <w:p>
+      <w:pPr>
+        <w:pStyle w:val="ListParagraph"/>
+        <w:ind w:left="360"/>
+        <w:rPr>
+          <w:rFonts w:ascii="Courier New" w:hAnsi="Courier New" w:cs="Courier New"/>
+        </w:rPr>
+      </w:pPr>
+      <w:r>
+        <w:rPr>
+          <w:rFonts w:ascii="Courier New" w:hAnsi="Courier New" w:cs="Courier New"/>
+        </w:rPr>
+        <w:t>2 - 1 -</w:t>
+      </w:r>
+    </w:p>
+    <w:p>
+      <w:pPr>
+        <w:pStyle w:val="ListParagraph"/>
+        <w:ind w:left="360"/>
+        <w:rPr>
+          <w:rFonts w:ascii="Courier New" w:hAnsi="Courier New" w:cs="Courier New"/>
+        </w:rPr>
+      </w:pPr>
+      <w:r>
+        <w:rPr>
+          <w:rFonts w:ascii="Courier New" w:hAnsi="Courier New" w:cs="Courier New"/>
+        </w:rPr>
+        <w:t>- -</w:t>
+      </w:r>
+      <w:r>
+        <w:rPr>
+          <w:rFonts w:ascii="Courier New" w:hAnsi="Courier New" w:cs="Courier New"/>
+        </w:rPr>
+        <w:t xml:space="preserve"> -</w:t>
+      </w:r>
+      <w:r>
+        <w:rPr>
+          <w:rFonts w:ascii="Courier New" w:hAnsi="Courier New" w:cs="Courier New"/>
+        </w:rPr>
+        <w:t xml:space="preserve"> -</w:t>
+      </w:r>
+    </w:p>
+    <w:p>
+      <w:pPr>
+        <w:pStyle w:val="ListParagraph"/>
+        <w:ind w:left="360"/>
+        <w:rPr>
+          <w:rFonts w:ascii="Courier New" w:hAnsi="Courier New" w:cs="Courier New"/>
+        </w:rPr>
+      </w:pPr>
+      <w:r>
+        <w:rPr>
+          <w:rFonts w:ascii="Courier New" w:hAnsi="Courier New" w:cs="Courier New"/>
+        </w:rPr>
+        <w:t xml:space="preserve">4 </w:t>
+      </w:r>
+      <w:r>
+        <w:rPr>
+          <w:rFonts w:ascii="Courier New" w:hAnsi="Courier New" w:cs="Courier New"/>
+        </w:rPr>
+        <w:t>–</w:t>
+      </w:r>
+      <w:r>
+        <w:rPr>
+          <w:rFonts w:ascii="Courier New" w:hAnsi="Courier New" w:cs="Courier New"/>
+        </w:rPr>
+        <w:t xml:space="preserve"> </w:t>
+      </w:r>
+      <w:r>
+        <w:rPr>
+          <w:rFonts w:ascii="Courier New" w:hAnsi="Courier New" w:cs="Courier New"/>
+        </w:rPr>
+        <w:t>-</w:t>
+      </w:r>
+      <w:r>
+        <w:rPr>
+          <w:rFonts w:ascii="Courier New" w:hAnsi="Courier New" w:cs="Courier New"/>
+        </w:rPr>
+        <w:t xml:space="preserve"> -</w:t>
+      </w:r>
+    </w:p>
+    <w:p>
+      <w:pPr>
+        <w:pStyle w:val="ListParagraph"/>
+        <w:ind w:left="360"/>
+        <w:rPr>
+          <w:rFonts w:ascii="Courier New" w:hAnsi="Courier New" w:cs="Courier New"/>
+        </w:rPr>
+      </w:pPr>
+    </w:p>
+    <w:p>
+      <w:pPr>
+        <w:pStyle w:val="ListParagraph"/>
+        <w:ind w:left="360"/>
+        <w:rPr>
+          <w:rFonts w:ascii="Courier New" w:hAnsi="Courier New" w:cs="Courier New"/>
+        </w:rPr>
+      </w:pPr>
+      <w:r>
+        <w:rPr>
+          <w:rFonts w:ascii="Courier New" w:hAnsi="Courier New" w:cs="Courier New"/>
+        </w:rPr>
+        <w:t>Multiple Solutions</w:t>
+      </w:r>
+    </w:p>
+    <w:p>
+      <w:pPr>
+        <w:pStyle w:val="ListParagraph"/>
+        <w:ind w:left="360"/>
+      </w:pPr>
+    </w:p>
     <w:bookmarkEnd w:id="2"/>
     <w:bookmarkEnd w:id="3"/>
     <w:p>
@@ -1345,6 +2115,7 @@
         </w:numPr>
       </w:pPr>
       <w:r>
+        <w:lastRenderedPageBreak/>
         <w:t>Generalize the steps</w:t>
       </w:r>
       <w:r>
@@ -1503,7 +2274,6 @@
         <w:pStyle w:val="Heading1"/>
       </w:pPr>
       <w:r>
-        <w:lastRenderedPageBreak/>
         <w:t>Submission Instructions</w:t>
       </w:r>
     </w:p>
@@ -1520,22 +2290,18 @@
       <w:r>
         <w:t>_&lt;</w:t>
       </w:r>
-      <w:proofErr w:type="spellStart"/>
       <w:r>
         <w:rPr>
           <w:i/>
         </w:rPr>
         <w:t>fullname</w:t>
       </w:r>
-      <w:proofErr w:type="spellEnd"/>
       <w:r>
         <w:t xml:space="preserve">&gt;.zip, where </w:t>
       </w:r>
-      <w:proofErr w:type="spellStart"/>
       <w:r>
         <w:t>fullname</w:t>
       </w:r>
-      <w:proofErr w:type="spellEnd"/>
       <w:r>
         <w:t xml:space="preserve"> is your first and last names.  Then, submit the zip file to the </w:t>
       </w:r>
@@ -1782,8 +2548,6 @@
       <w:pPr>
         <w:pStyle w:val="Heading1"/>
       </w:pPr>
-      <w:bookmarkStart w:id="4" w:name="_GoBack"/>
-      <w:bookmarkEnd w:id="4"/>
     </w:p>
     <w:sectPr>
       <w:pgSz w:w="12240" w:h="15840"/>

</xml_diff>